<commit_message>
Updated on 20th November, 2023
</commit_message>
<xml_diff>
--- a/C&T Course Outline.docx
+++ b/C&T Course Outline.docx
@@ -1430,8 +1430,6 @@
               <w:ind w:left="450"/>
               <w:jc w:val="both"/>
             </w:pPr>
-            <w:bookmarkStart w:id="0" w:name="_GoBack"/>
-            <w:bookmarkEnd w:id="0"/>
             <w:r>
               <w:t>TCP/IP, IPv4, and IPv6.</w:t>
             </w:r>
@@ -2030,7 +2028,18 @@
             </w:r>
           </w:p>
           <w:p/>
-          <w:p/>
+          <w:p>
+            <w:pPr>
+              <w:tabs>
+                <w:tab w:val="left" w:pos="2940"/>
+              </w:tabs>
+            </w:pPr>
+            <w:bookmarkStart w:id="0" w:name="_GoBack"/>
+            <w:r>
+              <w:tab/>
+            </w:r>
+          </w:p>
+          <w:bookmarkEnd w:id="0"/>
           <w:p/>
         </w:tc>
         <w:tc>
@@ -2757,7 +2766,7 @@
             <w:bCs/>
             <w:noProof/>
           </w:rPr>
-          <w:t>2</w:t>
+          <w:t>1</w:t>
         </w:r>
         <w:r>
           <w:rPr>
@@ -2811,7 +2820,7 @@
         <v:path o:extrusionok="f" gradientshapeok="t" o:connecttype="rect"/>
         <o:lock v:ext="edit" aspectratio="t"/>
       </v:shapetype>
-      <v:shape id="_x0000_i1028" type="#_x0000_t75" style="width:11.55pt;height:11.55pt" o:bullet="t">
+      <v:shape id="_x0000_i1030" type="#_x0000_t75" style="width:11.15pt;height:11.15pt" o:bullet="t">
         <v:imagedata r:id="rId1" o:title="mso2D40"/>
       </v:shape>
     </w:pict>

</xml_diff>